<commit_message>
Refactor: Some small beautifiers
</commit_message>
<xml_diff>
--- a/Task 13/Тема 13 - Работа со строками.docx
+++ b/Task 13/Тема 13 - Работа со строками.docx
@@ -624,6 +624,11 @@
         <w:p>
           <w:pPr>
             <w:ind w:firstLine="0"/>
+            <w:rPr>
+              <w:b/>
+              <w:bCs/>
+              <w:noProof/>
+            </w:rPr>
           </w:pPr>
           <w:r>
             <w:fldChar w:fldCharType="end"/>
@@ -633,15 +638,11 @@
     </w:sdt>
     <w:p>
       <w:pPr>
-        <w:spacing w:after="0" w:line="240" w:lineRule="auto"/>
         <w:ind w:firstLine="0"/>
-        <w:jc w:val="left"/>
-        <w:rPr>
-          <w:rFonts w:eastAsia="Times New Roman"/>
+        <w:rPr>
           <w:b/>
-          <w:sz w:val="32"/>
-          <w:szCs w:val="32"/>
-          <w:lang w:val="en-US"/>
+          <w:bCs/>
+          <w:noProof/>
         </w:rPr>
       </w:pPr>
       <w:r>

</xml_diff>